<commit_message>
Initial Commit for random categories
random_categories randomizes the order that the categories appear in
the menu, but they don’t link to anything. trial_random_categories
allows the user to select a category and then it cannot be selected
again. It only works for Math right now, and not anything else… weird.
</commit_message>
<xml_diff>
--- a/Quiz/Questions and Answers.docx
+++ b/Quiz/Questions and Answers.docx
@@ -10,63 +10,41 @@
     <w:p>
       <w:r>
         <w:tab/>
-        <w:t xml:space="preserve">Q: Integrate the following function: </w:t>
-      </w:r>
-      <w:proofErr w:type="spellStart"/>
-      <w:r>
-        <w:t>x^3</w:t>
-      </w:r>
-      <w:proofErr w:type="spellEnd"/>
-    </w:p>
-    <w:p>
-      <w:r>
-        <w:tab/>
-      </w:r>
-      <w:r>
-        <w:tab/>
-        <w:t>A:(1/</w:t>
-      </w:r>
-      <w:proofErr w:type="gramStart"/>
-      <w:r>
-        <w:t>4)</w:t>
-      </w:r>
-      <w:proofErr w:type="spellStart"/>
-      <w:r>
-        <w:t>x</w:t>
-      </w:r>
-      <w:proofErr w:type="gramEnd"/>
-      <w:r>
-        <w:t>^4</w:t>
-      </w:r>
-      <w:proofErr w:type="spellEnd"/>
-    </w:p>
-    <w:p>
-      <w:r>
-        <w:tab/>
-      </w:r>
-      <w:r>
-        <w:tab/>
-        <w:t xml:space="preserve">A: </w:t>
-      </w:r>
-      <w:proofErr w:type="spellStart"/>
-      <w:r>
-        <w:t>4x^4</w:t>
-      </w:r>
-      <w:proofErr w:type="spellEnd"/>
-    </w:p>
-    <w:p>
-      <w:r>
-        <w:tab/>
-      </w:r>
-      <w:r>
-        <w:tab/>
-        <w:t xml:space="preserve">A: </w:t>
-      </w:r>
-      <w:proofErr w:type="spellStart"/>
-      <w:r>
-        <w:t>3x^2</w:t>
-      </w:r>
-      <w:proofErr w:type="spellEnd"/>
+        <w:t>Q</w:t>
+      </w:r>
+      <w:r>
+        <w:t>1</w:t>
+      </w:r>
+      <w:r>
+        <w:t>: Integrate the following function: x^3</w:t>
+      </w:r>
+    </w:p>
+    <w:p>
+      <w:r>
+        <w:tab/>
+      </w:r>
+      <w:r>
+        <w:tab/>
+        <w:t>A:(1/4)x^4</w:t>
+      </w:r>
+    </w:p>
+    <w:p>
+      <w:r>
+        <w:tab/>
+      </w:r>
+      <w:r>
+        <w:tab/>
+        <w:t>A: 4x^4</w:t>
+      </w:r>
+    </w:p>
+    <w:p>
+      <w:r>
+        <w:tab/>
+      </w:r>
+      <w:r>
+        <w:tab/>
+        <w:t>A: 3x^2</w:t>
+      </w:r>
     </w:p>
     <w:p>
       <w:r>
@@ -75,14 +53,20 @@
       <w:r>
         <w:tab/>
         <w:t>A: (1/3)x^2</w:t>
+      </w:r>
+    </w:p>
+    <w:p>
+      <w:r>
+        <w:tab/>
+        <w:t>Q</w:t>
+      </w:r>
+      <w:r>
+        <w:t>2</w:t>
       </w:r>
       <w:bookmarkStart w:id="0" w:name="_GoBack"/>
       <w:bookmarkEnd w:id="0"/>
-    </w:p>
-    <w:p>
-      <w:r>
-        <w:tab/>
-        <w:t>Q:</w:t>
+      <w:r>
+        <w:t>:</w:t>
       </w:r>
     </w:p>
     <w:p>

</xml_diff>

<commit_message>
Changed colors, updated questions, check mark
really a question mark in disguise
</commit_message>
<xml_diff>
--- a/Quiz/Questions and Answers.docx
+++ b/Quiz/Questions and Answers.docx
@@ -10,147 +10,200 @@
     <w:p>
       <w:r>
         <w:tab/>
+      </w:r>
+      <w:proofErr w:type="spellStart"/>
+      <w:r>
         <w:t>Q</w:t>
       </w:r>
       <w:r>
         <w:t>1</w:t>
       </w:r>
-      <w:r>
-        <w:t>: Integrate the following function: x^3</w:t>
-      </w:r>
-    </w:p>
-    <w:p>
-      <w:r>
-        <w:tab/>
-      </w:r>
-      <w:r>
-        <w:tab/>
-        <w:t>A:(1/4)x^4</w:t>
-      </w:r>
-    </w:p>
-    <w:p>
-      <w:r>
-        <w:tab/>
-      </w:r>
-      <w:r>
-        <w:tab/>
-        <w:t>A: 4x^4</w:t>
-      </w:r>
-    </w:p>
-    <w:p>
-      <w:r>
-        <w:tab/>
-      </w:r>
-      <w:r>
-        <w:tab/>
-        <w:t>A: 3x^2</w:t>
-      </w:r>
-    </w:p>
-    <w:p>
-      <w:r>
-        <w:tab/>
-      </w:r>
-      <w:r>
-        <w:tab/>
-        <w:t>A: (1/3)x^2</w:t>
-      </w:r>
-    </w:p>
-    <w:p>
-      <w:r>
-        <w:tab/>
+      <w:proofErr w:type="spellEnd"/>
+      <w:r>
+        <w:t xml:space="preserve">: Integrate the following function: </w:t>
+      </w:r>
+      <w:proofErr w:type="spellStart"/>
+      <w:r>
+        <w:t>x^3</w:t>
+      </w:r>
+      <w:proofErr w:type="spellEnd"/>
+    </w:p>
+    <w:p>
+      <w:r>
+        <w:tab/>
+      </w:r>
+      <w:r>
+        <w:tab/>
+        <w:t>A:(1/</w:t>
+      </w:r>
+      <w:proofErr w:type="gramStart"/>
+      <w:r>
+        <w:t>4)</w:t>
+      </w:r>
+      <w:proofErr w:type="spellStart"/>
+      <w:r>
+        <w:t>x</w:t>
+      </w:r>
+      <w:proofErr w:type="gramEnd"/>
+      <w:r>
+        <w:t>^4</w:t>
+      </w:r>
+      <w:proofErr w:type="spellEnd"/>
+    </w:p>
+    <w:p>
+      <w:r>
+        <w:tab/>
+      </w:r>
+      <w:r>
+        <w:tab/>
+        <w:t xml:space="preserve">A: </w:t>
+      </w:r>
+      <w:proofErr w:type="spellStart"/>
+      <w:r>
+        <w:t>4x^4</w:t>
+      </w:r>
+      <w:proofErr w:type="spellEnd"/>
+    </w:p>
+    <w:p>
+      <w:r>
+        <w:tab/>
+      </w:r>
+      <w:r>
+        <w:tab/>
+        <w:t xml:space="preserve">A: </w:t>
+      </w:r>
+      <w:proofErr w:type="spellStart"/>
+      <w:r>
+        <w:t>3x^2</w:t>
+      </w:r>
+      <w:proofErr w:type="spellEnd"/>
+    </w:p>
+    <w:p>
+      <w:r>
+        <w:tab/>
+      </w:r>
+      <w:r>
+        <w:tab/>
+        <w:t>A: (1/</w:t>
+      </w:r>
+      <w:proofErr w:type="gramStart"/>
+      <w:r>
+        <w:t>3)</w:t>
+      </w:r>
+      <w:proofErr w:type="spellStart"/>
+      <w:r>
+        <w:t>x</w:t>
+      </w:r>
+      <w:proofErr w:type="gramEnd"/>
+      <w:r>
+        <w:t>^2</w:t>
+      </w:r>
+      <w:proofErr w:type="spellEnd"/>
+    </w:p>
+    <w:p>
+      <w:r>
+        <w:tab/>
+      </w:r>
+      <w:proofErr w:type="spellStart"/>
+      <w:r>
         <w:t>Q</w:t>
       </w:r>
       <w:r>
         <w:t>2</w:t>
+      </w:r>
+      <w:proofErr w:type="spellEnd"/>
+      <w:r>
+        <w:t>:</w:t>
+      </w:r>
+    </w:p>
+    <w:p>
+      <w:r>
+        <w:tab/>
+      </w:r>
+      <w:r>
+        <w:tab/>
+        <w:t>A:</w:t>
+      </w:r>
+    </w:p>
+    <w:p>
+      <w:r>
+        <w:tab/>
+      </w:r>
+      <w:r>
+        <w:tab/>
+        <w:t>A:</w:t>
+      </w:r>
+    </w:p>
+    <w:p>
+      <w:r>
+        <w:tab/>
+      </w:r>
+      <w:r>
+        <w:tab/>
+        <w:t>A:</w:t>
+      </w:r>
+    </w:p>
+    <w:p>
+      <w:r>
+        <w:tab/>
+      </w:r>
+      <w:r>
+        <w:tab/>
+        <w:t>A:</w:t>
+      </w:r>
+    </w:p>
+    <w:p>
+      <w:r>
+        <w:t>Physics</w:t>
+      </w:r>
+    </w:p>
+    <w:p/>
+    <w:p>
+      <w:r>
+        <w:t>Chemistry</w:t>
+      </w:r>
+    </w:p>
+    <w:p/>
+    <w:p>
+      <w:proofErr w:type="spellStart"/>
+      <w:r>
+        <w:t>History&amp;</w:t>
+      </w:r>
+      <w:r>
+        <w:t>Geography</w:t>
+      </w:r>
+      <w:proofErr w:type="spellEnd"/>
+    </w:p>
+    <w:p/>
+    <w:p>
+      <w:proofErr w:type="spellStart"/>
+      <w:r>
+        <w:t>Art&amp;Music</w:t>
+      </w:r>
+      <w:proofErr w:type="spellEnd"/>
+    </w:p>
+    <w:p/>
+    <w:p>
+      <w:r>
+        <w:t>Pitt Facts</w:t>
+      </w:r>
+    </w:p>
+    <w:p/>
+    <w:p>
+      <w:r>
+        <w:t>Pittsburgh Facts</w:t>
+      </w:r>
+    </w:p>
+    <w:p/>
+    <w:p>
+      <w:r>
+        <w:t>Movies</w:t>
+      </w:r>
+      <w:r>
+        <w:t>&amp;tv</w:t>
       </w:r>
       <w:bookmarkStart w:id="0" w:name="_GoBack"/>
       <w:bookmarkEnd w:id="0"/>
-      <w:r>
-        <w:t>:</w:t>
-      </w:r>
-    </w:p>
-    <w:p>
-      <w:r>
-        <w:tab/>
-      </w:r>
-      <w:r>
-        <w:tab/>
-        <w:t>A:</w:t>
-      </w:r>
-    </w:p>
-    <w:p>
-      <w:r>
-        <w:tab/>
-      </w:r>
-      <w:r>
-        <w:tab/>
-        <w:t>A:</w:t>
-      </w:r>
-    </w:p>
-    <w:p>
-      <w:r>
-        <w:tab/>
-      </w:r>
-      <w:r>
-        <w:tab/>
-        <w:t>A:</w:t>
-      </w:r>
-    </w:p>
-    <w:p>
-      <w:r>
-        <w:tab/>
-      </w:r>
-      <w:r>
-        <w:tab/>
-        <w:t>A:</w:t>
-      </w:r>
-    </w:p>
-    <w:p>
-      <w:r>
-        <w:t>Physics</w:t>
-      </w:r>
-    </w:p>
-    <w:p/>
-    <w:p>
-      <w:r>
-        <w:t>Chemistry</w:t>
-      </w:r>
-    </w:p>
-    <w:p/>
-    <w:p>
-      <w:r>
-        <w:t>History/Geography</w:t>
-      </w:r>
-    </w:p>
-    <w:p/>
-    <w:p>
-      <w:r>
-        <w:t>Pitt Facts</w:t>
-      </w:r>
-    </w:p>
-    <w:p/>
-    <w:p>
-      <w:r>
-        <w:t>Pittsburgh Facts</w:t>
-      </w:r>
-    </w:p>
-    <w:p/>
-    <w:p>
-      <w:r>
-        <w:t>Pitt Professors</w:t>
-      </w:r>
-    </w:p>
-    <w:p/>
-    <w:p>
-      <w:r>
-        <w:t>Music</w:t>
-      </w:r>
-    </w:p>
-    <w:p/>
-    <w:p>
-      <w:r>
-        <w:t>Movies</w:t>
-      </w:r>
     </w:p>
     <w:p/>
     <w:p>

</xml_diff>